<commit_message>
update: ISI ethics form and work plan
</commit_message>
<xml_diff>
--- a/preparation/meeting-record/W2/ISI Ethics Form.docx
+++ b/preparation/meeting-record/W2/ISI Ethics Form.docx
@@ -1,6 +1,6 @@
 
 <file path=word/document.xml><?xml version="1.0" encoding="utf-8"?>
-<w:document xmlns:wpc="http://schemas.microsoft.com/office/word/2010/wordprocessingCanvas" xmlns:cx="http://schemas.microsoft.com/office/drawing/2014/chartex" xmlns:cx1="http://schemas.microsoft.com/office/drawing/2015/9/8/chartex" xmlns:cx2="http://schemas.microsoft.com/office/drawing/2015/10/21/chartex" xmlns:cx3="http://schemas.microsoft.com/office/drawing/2016/5/9/chartex" xmlns:cx4="http://schemas.microsoft.com/office/drawing/2016/5/10/chartex" xmlns:cx5="http://schemas.microsoft.com/office/drawing/2016/5/11/chartex" xmlns:cx6="http://schemas.microsoft.com/office/drawing/2016/5/12/chartex" xmlns:cx7="http://schemas.microsoft.com/office/drawing/2016/5/13/chartex" xmlns:cx8="http://schemas.microsoft.com/office/drawing/2016/5/14/chartex" xmlns:mc="http://schemas.openxmlformats.org/markup-compatibility/2006" xmlns:aink="http://schemas.microsoft.com/office/drawing/2016/ink" xmlns:am3d="http://schemas.microsoft.com/office/drawing/2017/model3d" xmlns:o="urn:schemas-microsoft-com:office:office" xmlns:r="http://schemas.openxmlformats.org/officeDocument/2006/relationships" xmlns:m="http://schemas.openxmlformats.org/officeDocument/2006/math" xmlns:v="urn:schemas-microsoft-com:vml" xmlns:wp14="http://schemas.microsoft.com/office/word/2010/wordprocessingDrawing" xmlns:wp="http://schemas.openxmlformats.org/drawingml/2006/wordprocessingDrawing" xmlns:w10="urn:schemas-microsoft-com:office:word" xmlns:w="http://schemas.openxmlformats.org/wordprocessingml/2006/main" xmlns:w14="http://schemas.microsoft.com/office/word/2010/wordml" xmlns:w15="http://schemas.microsoft.com/office/word/2012/wordml" xmlns:w16cid="http://schemas.microsoft.com/office/word/2016/wordml/cid" xmlns:w16se="http://schemas.microsoft.com/office/word/2015/wordml/symex" xmlns:wpg="http://schemas.microsoft.com/office/word/2010/wordprocessingGroup" xmlns:wpi="http://schemas.microsoft.com/office/word/2010/wordprocessingInk" xmlns:wne="http://schemas.microsoft.com/office/word/2006/wordml" xmlns:wps="http://schemas.microsoft.com/office/word/2010/wordprocessingShape" mc:Ignorable="w14 w15 w16se w16cid wp14">
+<w:document xmlns:wpc="http://schemas.microsoft.com/office/word/2010/wordprocessingCanvas" xmlns:cx="http://schemas.microsoft.com/office/drawing/2014/chartex" xmlns:cx1="http://schemas.microsoft.com/office/drawing/2015/9/8/chartex" xmlns:cx2="http://schemas.microsoft.com/office/drawing/2015/10/21/chartex" xmlns:cx3="http://schemas.microsoft.com/office/drawing/2016/5/9/chartex" xmlns:cx4="http://schemas.microsoft.com/office/drawing/2016/5/10/chartex" xmlns:cx5="http://schemas.microsoft.com/office/drawing/2016/5/11/chartex" xmlns:cx6="http://schemas.microsoft.com/office/drawing/2016/5/12/chartex" xmlns:cx7="http://schemas.microsoft.com/office/drawing/2016/5/13/chartex" xmlns:cx8="http://schemas.microsoft.com/office/drawing/2016/5/14/chartex" xmlns:mc="http://schemas.openxmlformats.org/markup-compatibility/2006" xmlns:aink="http://schemas.microsoft.com/office/drawing/2016/ink" xmlns:am3d="http://schemas.microsoft.com/office/drawing/2017/model3d" xmlns:o="urn:schemas-microsoft-com:office:office" xmlns:r="http://schemas.openxmlformats.org/officeDocument/2006/relationships" xmlns:m="http://schemas.openxmlformats.org/officeDocument/2006/math" xmlns:v="urn:schemas-microsoft-com:vml" xmlns:wp14="http://schemas.microsoft.com/office/word/2010/wordprocessingDrawing" xmlns:wp="http://schemas.openxmlformats.org/drawingml/2006/wordprocessingDrawing" xmlns:w10="urn:schemas-microsoft-com:office:word" xmlns:w="http://schemas.openxmlformats.org/wordprocessingml/2006/main" xmlns:w14="http://schemas.microsoft.com/office/word/2010/wordml" xmlns:w15="http://schemas.microsoft.com/office/word/2012/wordml" xmlns:w16cex="http://schemas.microsoft.com/office/word/2018/wordml/cex" xmlns:w16cid="http://schemas.microsoft.com/office/word/2016/wordml/cid" xmlns:w16="http://schemas.microsoft.com/office/word/2018/wordml" xmlns:w16se="http://schemas.microsoft.com/office/word/2015/wordml/symex" xmlns:wpg="http://schemas.microsoft.com/office/word/2010/wordprocessingGroup" xmlns:wpi="http://schemas.microsoft.com/office/word/2010/wordprocessingInk" xmlns:wne="http://schemas.microsoft.com/office/word/2006/wordml" xmlns:wps="http://schemas.microsoft.com/office/word/2010/wordprocessingShape" mc:Ignorable="w14 w15 w16se w16cid w16 w16cex wp14">
   <w:body>
     <w:p>
       <w:pPr>
@@ -291,6 +291,18 @@
               </w:rPr>
               <w:t>COMP111</w:t>
             </w:r>
+            <w:r>
+              <w:rPr>
+                <w:lang w:val="en-GB"/>
+              </w:rPr>
+              <w:t xml:space="preserve"> </w:t>
+            </w:r>
+            <w:r>
+              <w:rPr>
+                <w:lang w:val="en-GB"/>
+              </w:rPr>
+              <w:t>Introduction of Computing</w:t>
+            </w:r>
           </w:p>
         </w:tc>
       </w:tr>
@@ -528,7 +540,13 @@
               <w:rPr>
                 <w:lang w:val="en-GB"/>
               </w:rPr>
-              <w:t xml:space="preserve"> Chen</w:t>
+              <w:t xml:space="preserve"> Ch</w:t>
+            </w:r>
+            <w:r>
+              <w:rPr>
+                <w:lang w:val="en-GB"/>
+              </w:rPr>
+              <w:t>an</w:t>
             </w:r>
           </w:p>
           <w:p>
@@ -661,211 +679,25 @@
           </w:p>
           <w:p>
             <w:pPr>
-              <w:rPr>
-                <w:lang w:val="en-GB"/>
-              </w:rPr>
-            </w:pPr>
-            <w:r>
-              <w:rPr>
-                <w:lang w:val="en-GB"/>
-              </w:rPr>
-              <w:t xml:space="preserve">This project is designed for an online shopping platform.  </w:t>
-            </w:r>
-            <w:r>
-              <w:rPr>
-                <w:lang w:val="en-GB"/>
-              </w:rPr>
-              <w:t>It c</w:t>
-            </w:r>
-            <w:r>
-              <w:rPr>
-                <w:lang w:val="en-GB"/>
-              </w:rPr>
-              <w:t>ombine</w:t>
-            </w:r>
-            <w:r>
-              <w:rPr>
-                <w:lang w:val="en-GB"/>
-              </w:rPr>
-              <w:t>s</w:t>
-            </w:r>
-            <w:r>
-              <w:rPr>
-                <w:lang w:val="en-GB"/>
-              </w:rPr>
-              <w:t xml:space="preserve"> functions of various existing e-commerce platforms to improve the functions of the project to meet the </w:t>
-            </w:r>
-            <w:r>
-              <w:rPr>
-                <w:lang w:val="en-GB"/>
-              </w:rPr>
-              <w:t>requirement</w:t>
-            </w:r>
-            <w:r>
-              <w:rPr>
-                <w:lang w:val="en-GB"/>
-              </w:rPr>
-              <w:t>s of users</w:t>
-            </w:r>
-            <w:r>
-              <w:rPr>
-                <w:lang w:val="en-GB"/>
-              </w:rPr>
-              <w:t xml:space="preserve">. </w:t>
-            </w:r>
-            <w:r>
-              <w:rPr>
-                <w:lang w:val="en-GB"/>
-              </w:rPr>
-              <w:t xml:space="preserve">There are two </w:t>
-            </w:r>
-            <w:r>
-              <w:rPr>
-                <w:lang w:val="en-GB"/>
-              </w:rPr>
-              <w:t xml:space="preserve">designed </w:t>
-            </w:r>
-            <w:r>
-              <w:rPr>
-                <w:lang w:val="en-GB"/>
-              </w:rPr>
-              <w:t>versions. One is for customers, the other is for vendors. About the Customer’s version, i</w:t>
-            </w:r>
-            <w:r>
-              <w:rPr>
-                <w:lang w:val="en-GB"/>
-              </w:rPr>
-              <w:t xml:space="preserve">t </w:t>
-            </w:r>
-            <w:r>
-              <w:rPr>
-                <w:lang w:val="en-GB"/>
-              </w:rPr>
-              <w:t>represents</w:t>
-            </w:r>
-            <w:r>
-              <w:rPr>
-                <w:lang w:val="en-GB"/>
-              </w:rPr>
-              <w:t xml:space="preserve"> various detailed information about the product</w:t>
-            </w:r>
-            <w:r>
-              <w:rPr>
-                <w:lang w:val="en-GB"/>
-              </w:rPr>
-              <w:t>s</w:t>
-            </w:r>
-            <w:r>
-              <w:rPr>
-                <w:lang w:val="en-GB"/>
-              </w:rPr>
-              <w:t>, and after the user selects the product, the detailed information and high-definition pictures of the product will be provided to the customer</w:t>
-            </w:r>
-            <w:r>
-              <w:rPr>
-                <w:lang w:val="en-GB"/>
-              </w:rPr>
-              <w:t xml:space="preserve"> for further selection and purchase</w:t>
-            </w:r>
-            <w:r>
-              <w:rPr>
-                <w:lang w:val="en-GB"/>
-              </w:rPr>
-              <w:t>.</w:t>
-            </w:r>
-            <w:r>
-              <w:t xml:space="preserve"> </w:t>
-            </w:r>
-            <w:r>
-              <w:rPr>
-                <w:lang w:val="en-GB"/>
-              </w:rPr>
-              <w:t xml:space="preserve">In addition, customers can </w:t>
-            </w:r>
-            <w:r>
-              <w:rPr>
-                <w:lang w:val="en-GB"/>
-              </w:rPr>
-              <w:t>find what they want by</w:t>
-            </w:r>
-            <w:r>
-              <w:rPr>
-                <w:lang w:val="en-GB"/>
-              </w:rPr>
-              <w:t xml:space="preserve"> </w:t>
-            </w:r>
-            <w:r>
-              <w:rPr>
-                <w:lang w:val="en-GB"/>
-              </w:rPr>
-              <w:t xml:space="preserve">brand </w:t>
-            </w:r>
-            <w:r>
-              <w:rPr>
-                <w:lang w:val="en-GB"/>
-              </w:rPr>
-              <w:t>filter</w:t>
-            </w:r>
-            <w:r>
-              <w:rPr>
-                <w:lang w:val="en-GB"/>
-              </w:rPr>
-              <w:t>s</w:t>
-            </w:r>
-            <w:r>
-              <w:rPr>
-                <w:lang w:val="en-GB"/>
-              </w:rPr>
-              <w:t xml:space="preserve"> </w:t>
-            </w:r>
-            <w:r>
-              <w:rPr>
-                <w:lang w:val="en-GB"/>
-              </w:rPr>
-              <w:t>or keywords</w:t>
-            </w:r>
-            <w:r>
-              <w:rPr>
-                <w:lang w:val="en-GB"/>
-              </w:rPr>
-              <w:t xml:space="preserve"> </w:t>
-            </w:r>
-            <w:r>
-              <w:rPr>
-                <w:lang w:val="en-GB"/>
-              </w:rPr>
-              <w:t>searching</w:t>
-            </w:r>
-            <w:r>
-              <w:rPr>
-                <w:lang w:val="en-GB"/>
-              </w:rPr>
-              <w:t xml:space="preserve">. The functions of the Shopping cart and Purchase Tracking are also provided. </w:t>
-            </w:r>
-            <w:r>
-              <w:rPr>
-                <w:lang w:val="en-GB"/>
-              </w:rPr>
-              <w:t>About the Vendor’s version, they can add the new products and put the detailed information and photographs at the same time.</w:t>
-            </w:r>
-            <w:r>
-              <w:rPr>
-                <w:lang w:val="en-GB"/>
-              </w:rPr>
-              <w:t xml:space="preserve"> After that, vendors can update the information on their products at any time. This project can provide the user with a s</w:t>
-            </w:r>
-            <w:r>
-              <w:rPr>
-                <w:lang w:val="en-GB"/>
-              </w:rPr>
-              <w:t>atisfactory online shopping platform</w:t>
-            </w:r>
-            <w:r>
-              <w:rPr>
-                <w:lang w:val="en-GB"/>
-              </w:rPr>
-              <w:t>.</w:t>
-            </w:r>
+              <w:jc w:val="both"/>
+              <w:rPr>
+                <w:lang w:val="en-GB"/>
+              </w:rPr>
+            </w:pPr>
+            <w:r>
+              <w:rPr>
+                <w:lang w:val="en-GB"/>
+              </w:rPr>
+              <w:t xml:space="preserve">This project is to develop an online shopping platform. By referring the several different existing e-commerce platforms, this shopping platform is designed with some common functions. And these functions can be divided into two parts to serve two different clients --one part is used for customers, and the other one is for vendors. Specifically, for customers, this platform can list various products with general information, and after selecting the products, the detailed information and high-definition pictures of the products can be provided to the customers for further selection and purchase. In addition, customers can find what they want by brand filters or keywords searching. Besides, the functions of the shopping cart and purchase tracking record are also provided. By contrast, for vendors, they can add the new products and put the detailed information and photographs at the same time. After adding products, the vendors can update the information of the products at any time. All in all, this project can provide different type of users with the same satisfactory online shopping experience. </w:t>
+            </w:r>
+          </w:p>
+          <w:p>
+            <w:pPr>
+              <w:jc w:val="both"/>
+              <w:rPr>
+                <w:lang w:val="en-GB"/>
+              </w:rPr>
+            </w:pPr>
           </w:p>
         </w:tc>
       </w:tr>
@@ -2560,7 +2392,7 @@
           <w:p>
             <w:pPr>
               <w:rPr>
-                <w:rFonts w:eastAsia="DengXian" w:hint="eastAsia"/>
+                <w:rFonts w:eastAsia="DengXian"/>
                 <w:lang w:val="en-GB" w:eastAsia="zh-CN"/>
               </w:rPr>
             </w:pPr>
@@ -2597,16 +2429,10 @@
           <w:p/>
           <w:p>
             <w:r>
-              <w:t>About</w:t>
-            </w:r>
-            <w:r>
-              <w:t xml:space="preserve"> the team leader may give a heavy workload to team members, team members can make comments to the leader, and the leader should according to the comments change the working plan.</w:t>
-            </w:r>
-          </w:p>
-          <w:p>
-            <w:bookmarkStart w:id="0" w:name="_GoBack"/>
-            <w:bookmarkEnd w:id="0"/>
-          </w:p>
+              <w:t>About the team leader may give a heavy workload to team members, team members can make comments to the leader, and the leader should according to the comments change the working plan.</w:t>
+            </w:r>
+          </w:p>
+          <w:p/>
         </w:tc>
       </w:tr>
       <w:tr>
@@ -3045,7 +2871,7 @@
 </file>
 
 <file path=word/endnotes.xml><?xml version="1.0" encoding="utf-8"?>
-<w:endnotes xmlns:wpc="http://schemas.microsoft.com/office/word/2010/wordprocessingCanvas" xmlns:cx="http://schemas.microsoft.com/office/drawing/2014/chartex" xmlns:cx1="http://schemas.microsoft.com/office/drawing/2015/9/8/chartex" xmlns:cx2="http://schemas.microsoft.com/office/drawing/2015/10/21/chartex" xmlns:cx3="http://schemas.microsoft.com/office/drawing/2016/5/9/chartex" xmlns:cx4="http://schemas.microsoft.com/office/drawing/2016/5/10/chartex" xmlns:cx5="http://schemas.microsoft.com/office/drawing/2016/5/11/chartex" xmlns:cx6="http://schemas.microsoft.com/office/drawing/2016/5/12/chartex" xmlns:cx7="http://schemas.microsoft.com/office/drawing/2016/5/13/chartex" xmlns:cx8="http://schemas.microsoft.com/office/drawing/2016/5/14/chartex" xmlns:mc="http://schemas.openxmlformats.org/markup-compatibility/2006" xmlns:aink="http://schemas.microsoft.com/office/drawing/2016/ink" xmlns:am3d="http://schemas.microsoft.com/office/drawing/2017/model3d" xmlns:o="urn:schemas-microsoft-com:office:office" xmlns:r="http://schemas.openxmlformats.org/officeDocument/2006/relationships" xmlns:m="http://schemas.openxmlformats.org/officeDocument/2006/math" xmlns:v="urn:schemas-microsoft-com:vml" xmlns:wp14="http://schemas.microsoft.com/office/word/2010/wordprocessingDrawing" xmlns:wp="http://schemas.openxmlformats.org/drawingml/2006/wordprocessingDrawing" xmlns:w10="urn:schemas-microsoft-com:office:word" xmlns:w="http://schemas.openxmlformats.org/wordprocessingml/2006/main" xmlns:w14="http://schemas.microsoft.com/office/word/2010/wordml" xmlns:w15="http://schemas.microsoft.com/office/word/2012/wordml" xmlns:w16cid="http://schemas.microsoft.com/office/word/2016/wordml/cid" xmlns:w16se="http://schemas.microsoft.com/office/word/2015/wordml/symex" xmlns:wpg="http://schemas.microsoft.com/office/word/2010/wordprocessingGroup" xmlns:wpi="http://schemas.microsoft.com/office/word/2010/wordprocessingInk" xmlns:wne="http://schemas.microsoft.com/office/word/2006/wordml" xmlns:wps="http://schemas.microsoft.com/office/word/2010/wordprocessingShape" mc:Ignorable="w14 w15 w16se w16cid wp14">
+<w:endnotes xmlns:wpc="http://schemas.microsoft.com/office/word/2010/wordprocessingCanvas" xmlns:cx="http://schemas.microsoft.com/office/drawing/2014/chartex" xmlns:cx1="http://schemas.microsoft.com/office/drawing/2015/9/8/chartex" xmlns:cx2="http://schemas.microsoft.com/office/drawing/2015/10/21/chartex" xmlns:cx3="http://schemas.microsoft.com/office/drawing/2016/5/9/chartex" xmlns:cx4="http://schemas.microsoft.com/office/drawing/2016/5/10/chartex" xmlns:cx5="http://schemas.microsoft.com/office/drawing/2016/5/11/chartex" xmlns:cx6="http://schemas.microsoft.com/office/drawing/2016/5/12/chartex" xmlns:cx7="http://schemas.microsoft.com/office/drawing/2016/5/13/chartex" xmlns:cx8="http://schemas.microsoft.com/office/drawing/2016/5/14/chartex" xmlns:mc="http://schemas.openxmlformats.org/markup-compatibility/2006" xmlns:aink="http://schemas.microsoft.com/office/drawing/2016/ink" xmlns:am3d="http://schemas.microsoft.com/office/drawing/2017/model3d" xmlns:o="urn:schemas-microsoft-com:office:office" xmlns:r="http://schemas.openxmlformats.org/officeDocument/2006/relationships" xmlns:m="http://schemas.openxmlformats.org/officeDocument/2006/math" xmlns:v="urn:schemas-microsoft-com:vml" xmlns:wp14="http://schemas.microsoft.com/office/word/2010/wordprocessingDrawing" xmlns:wp="http://schemas.openxmlformats.org/drawingml/2006/wordprocessingDrawing" xmlns:w10="urn:schemas-microsoft-com:office:word" xmlns:w="http://schemas.openxmlformats.org/wordprocessingml/2006/main" xmlns:w14="http://schemas.microsoft.com/office/word/2010/wordml" xmlns:w15="http://schemas.microsoft.com/office/word/2012/wordml" xmlns:w16cex="http://schemas.microsoft.com/office/word/2018/wordml/cex" xmlns:w16cid="http://schemas.microsoft.com/office/word/2016/wordml/cid" xmlns:w16="http://schemas.microsoft.com/office/word/2018/wordml" xmlns:w16se="http://schemas.microsoft.com/office/word/2015/wordml/symex" xmlns:wpg="http://schemas.microsoft.com/office/word/2010/wordprocessingGroup" xmlns:wpi="http://schemas.microsoft.com/office/word/2010/wordprocessingInk" xmlns:wne="http://schemas.microsoft.com/office/word/2006/wordml" xmlns:wps="http://schemas.microsoft.com/office/word/2010/wordprocessingShape" mc:Ignorable="w14 w15 w16se w16cid w16 w16cex wp14">
   <w:endnote w:type="separator" w:id="-1">
     <w:p>
       <w:pPr>
@@ -3070,7 +2896,7 @@
 </file>
 
 <file path=word/footer1.xml><?xml version="1.0" encoding="utf-8"?>
-<w:ftr xmlns:wpc="http://schemas.microsoft.com/office/word/2010/wordprocessingCanvas" xmlns:cx="http://schemas.microsoft.com/office/drawing/2014/chartex" xmlns:cx1="http://schemas.microsoft.com/office/drawing/2015/9/8/chartex" xmlns:cx2="http://schemas.microsoft.com/office/drawing/2015/10/21/chartex" xmlns:cx3="http://schemas.microsoft.com/office/drawing/2016/5/9/chartex" xmlns:cx4="http://schemas.microsoft.com/office/drawing/2016/5/10/chartex" xmlns:cx5="http://schemas.microsoft.com/office/drawing/2016/5/11/chartex" xmlns:cx6="http://schemas.microsoft.com/office/drawing/2016/5/12/chartex" xmlns:cx7="http://schemas.microsoft.com/office/drawing/2016/5/13/chartex" xmlns:cx8="http://schemas.microsoft.com/office/drawing/2016/5/14/chartex" xmlns:mc="http://schemas.openxmlformats.org/markup-compatibility/2006" xmlns:aink="http://schemas.microsoft.com/office/drawing/2016/ink" xmlns:am3d="http://schemas.microsoft.com/office/drawing/2017/model3d" xmlns:o="urn:schemas-microsoft-com:office:office" xmlns:r="http://schemas.openxmlformats.org/officeDocument/2006/relationships" xmlns:m="http://schemas.openxmlformats.org/officeDocument/2006/math" xmlns:v="urn:schemas-microsoft-com:vml" xmlns:wp14="http://schemas.microsoft.com/office/word/2010/wordprocessingDrawing" xmlns:wp="http://schemas.openxmlformats.org/drawingml/2006/wordprocessingDrawing" xmlns:w10="urn:schemas-microsoft-com:office:word" xmlns:w="http://schemas.openxmlformats.org/wordprocessingml/2006/main" xmlns:w14="http://schemas.microsoft.com/office/word/2010/wordml" xmlns:w15="http://schemas.microsoft.com/office/word/2012/wordml" xmlns:w16cid="http://schemas.microsoft.com/office/word/2016/wordml/cid" xmlns:w16se="http://schemas.microsoft.com/office/word/2015/wordml/symex" xmlns:wpg="http://schemas.microsoft.com/office/word/2010/wordprocessingGroup" xmlns:wpi="http://schemas.microsoft.com/office/word/2010/wordprocessingInk" xmlns:wne="http://schemas.microsoft.com/office/word/2006/wordml" xmlns:wps="http://schemas.microsoft.com/office/word/2010/wordprocessingShape" mc:Ignorable="w14 w15 w16se w16cid wp14">
+<w:ftr xmlns:wpc="http://schemas.microsoft.com/office/word/2010/wordprocessingCanvas" xmlns:cx="http://schemas.microsoft.com/office/drawing/2014/chartex" xmlns:cx1="http://schemas.microsoft.com/office/drawing/2015/9/8/chartex" xmlns:cx2="http://schemas.microsoft.com/office/drawing/2015/10/21/chartex" xmlns:cx3="http://schemas.microsoft.com/office/drawing/2016/5/9/chartex" xmlns:cx4="http://schemas.microsoft.com/office/drawing/2016/5/10/chartex" xmlns:cx5="http://schemas.microsoft.com/office/drawing/2016/5/11/chartex" xmlns:cx6="http://schemas.microsoft.com/office/drawing/2016/5/12/chartex" xmlns:cx7="http://schemas.microsoft.com/office/drawing/2016/5/13/chartex" xmlns:cx8="http://schemas.microsoft.com/office/drawing/2016/5/14/chartex" xmlns:mc="http://schemas.openxmlformats.org/markup-compatibility/2006" xmlns:aink="http://schemas.microsoft.com/office/drawing/2016/ink" xmlns:am3d="http://schemas.microsoft.com/office/drawing/2017/model3d" xmlns:o="urn:schemas-microsoft-com:office:office" xmlns:r="http://schemas.openxmlformats.org/officeDocument/2006/relationships" xmlns:m="http://schemas.openxmlformats.org/officeDocument/2006/math" xmlns:v="urn:schemas-microsoft-com:vml" xmlns:wp14="http://schemas.microsoft.com/office/word/2010/wordprocessingDrawing" xmlns:wp="http://schemas.openxmlformats.org/drawingml/2006/wordprocessingDrawing" xmlns:w10="urn:schemas-microsoft-com:office:word" xmlns:w="http://schemas.openxmlformats.org/wordprocessingml/2006/main" xmlns:w14="http://schemas.microsoft.com/office/word/2010/wordml" xmlns:w15="http://schemas.microsoft.com/office/word/2012/wordml" xmlns:w16cex="http://schemas.microsoft.com/office/word/2018/wordml/cex" xmlns:w16cid="http://schemas.microsoft.com/office/word/2016/wordml/cid" xmlns:w16="http://schemas.microsoft.com/office/word/2018/wordml" xmlns:w16se="http://schemas.microsoft.com/office/word/2015/wordml/symex" xmlns:wpg="http://schemas.microsoft.com/office/word/2010/wordprocessingGroup" xmlns:wpi="http://schemas.microsoft.com/office/word/2010/wordprocessingInk" xmlns:wne="http://schemas.microsoft.com/office/word/2006/wordml" xmlns:wps="http://schemas.microsoft.com/office/word/2010/wordprocessingShape" mc:Ignorable="w14 w15 w16se w16cid w16 w16cex wp14">
   <w:p>
     <w:pPr>
       <w:pStyle w:val="Footer"/>
@@ -3101,7 +2927,7 @@
 </file>
 
 <file path=word/footnotes.xml><?xml version="1.0" encoding="utf-8"?>
-<w:footnotes xmlns:wpc="http://schemas.microsoft.com/office/word/2010/wordprocessingCanvas" xmlns:cx="http://schemas.microsoft.com/office/drawing/2014/chartex" xmlns:cx1="http://schemas.microsoft.com/office/drawing/2015/9/8/chartex" xmlns:cx2="http://schemas.microsoft.com/office/drawing/2015/10/21/chartex" xmlns:cx3="http://schemas.microsoft.com/office/drawing/2016/5/9/chartex" xmlns:cx4="http://schemas.microsoft.com/office/drawing/2016/5/10/chartex" xmlns:cx5="http://schemas.microsoft.com/office/drawing/2016/5/11/chartex" xmlns:cx6="http://schemas.microsoft.com/office/drawing/2016/5/12/chartex" xmlns:cx7="http://schemas.microsoft.com/office/drawing/2016/5/13/chartex" xmlns:cx8="http://schemas.microsoft.com/office/drawing/2016/5/14/chartex" xmlns:mc="http://schemas.openxmlformats.org/markup-compatibility/2006" xmlns:aink="http://schemas.microsoft.com/office/drawing/2016/ink" xmlns:am3d="http://schemas.microsoft.com/office/drawing/2017/model3d" xmlns:o="urn:schemas-microsoft-com:office:office" xmlns:r="http://schemas.openxmlformats.org/officeDocument/2006/relationships" xmlns:m="http://schemas.openxmlformats.org/officeDocument/2006/math" xmlns:v="urn:schemas-microsoft-com:vml" xmlns:wp14="http://schemas.microsoft.com/office/word/2010/wordprocessingDrawing" xmlns:wp="http://schemas.openxmlformats.org/drawingml/2006/wordprocessingDrawing" xmlns:w10="urn:schemas-microsoft-com:office:word" xmlns:w="http://schemas.openxmlformats.org/wordprocessingml/2006/main" xmlns:w14="http://schemas.microsoft.com/office/word/2010/wordml" xmlns:w15="http://schemas.microsoft.com/office/word/2012/wordml" xmlns:w16cid="http://schemas.microsoft.com/office/word/2016/wordml/cid" xmlns:w16se="http://schemas.microsoft.com/office/word/2015/wordml/symex" xmlns:wpg="http://schemas.microsoft.com/office/word/2010/wordprocessingGroup" xmlns:wpi="http://schemas.microsoft.com/office/word/2010/wordprocessingInk" xmlns:wne="http://schemas.microsoft.com/office/word/2006/wordml" xmlns:wps="http://schemas.microsoft.com/office/word/2010/wordprocessingShape" mc:Ignorable="w14 w15 w16se w16cid wp14">
+<w:footnotes xmlns:wpc="http://schemas.microsoft.com/office/word/2010/wordprocessingCanvas" xmlns:cx="http://schemas.microsoft.com/office/drawing/2014/chartex" xmlns:cx1="http://schemas.microsoft.com/office/drawing/2015/9/8/chartex" xmlns:cx2="http://schemas.microsoft.com/office/drawing/2015/10/21/chartex" xmlns:cx3="http://schemas.microsoft.com/office/drawing/2016/5/9/chartex" xmlns:cx4="http://schemas.microsoft.com/office/drawing/2016/5/10/chartex" xmlns:cx5="http://schemas.microsoft.com/office/drawing/2016/5/11/chartex" xmlns:cx6="http://schemas.microsoft.com/office/drawing/2016/5/12/chartex" xmlns:cx7="http://schemas.microsoft.com/office/drawing/2016/5/13/chartex" xmlns:cx8="http://schemas.microsoft.com/office/drawing/2016/5/14/chartex" xmlns:mc="http://schemas.openxmlformats.org/markup-compatibility/2006" xmlns:aink="http://schemas.microsoft.com/office/drawing/2016/ink" xmlns:am3d="http://schemas.microsoft.com/office/drawing/2017/model3d" xmlns:o="urn:schemas-microsoft-com:office:office" xmlns:r="http://schemas.openxmlformats.org/officeDocument/2006/relationships" xmlns:m="http://schemas.openxmlformats.org/officeDocument/2006/math" xmlns:v="urn:schemas-microsoft-com:vml" xmlns:wp14="http://schemas.microsoft.com/office/word/2010/wordprocessingDrawing" xmlns:wp="http://schemas.openxmlformats.org/drawingml/2006/wordprocessingDrawing" xmlns:w10="urn:schemas-microsoft-com:office:word" xmlns:w="http://schemas.openxmlformats.org/wordprocessingml/2006/main" xmlns:w14="http://schemas.microsoft.com/office/word/2010/wordml" xmlns:w15="http://schemas.microsoft.com/office/word/2012/wordml" xmlns:w16cex="http://schemas.microsoft.com/office/word/2018/wordml/cex" xmlns:w16cid="http://schemas.microsoft.com/office/word/2016/wordml/cid" xmlns:w16="http://schemas.microsoft.com/office/word/2018/wordml" xmlns:w16se="http://schemas.microsoft.com/office/word/2015/wordml/symex" xmlns:wpg="http://schemas.microsoft.com/office/word/2010/wordprocessingGroup" xmlns:wpi="http://schemas.microsoft.com/office/word/2010/wordprocessingInk" xmlns:wne="http://schemas.microsoft.com/office/word/2006/wordml" xmlns:wps="http://schemas.microsoft.com/office/word/2010/wordprocessingShape" mc:Ignorable="w14 w15 w16se w16cid w16 w16cex wp14">
   <w:footnote w:type="separator" w:id="-1">
     <w:p>
       <w:pPr>
@@ -3126,7 +2952,7 @@
 </file>
 
 <file path=word/styles.xml><?xml version="1.0" encoding="utf-8"?>
-<w:styles xmlns:mc="http://schemas.openxmlformats.org/markup-compatibility/2006" xmlns:r="http://schemas.openxmlformats.org/officeDocument/2006/relationships" xmlns:w="http://schemas.openxmlformats.org/wordprocessingml/2006/main" xmlns:w14="http://schemas.microsoft.com/office/word/2010/wordml" xmlns:w15="http://schemas.microsoft.com/office/word/2012/wordml" xmlns:w16cid="http://schemas.microsoft.com/office/word/2016/wordml/cid" xmlns:w16se="http://schemas.microsoft.com/office/word/2015/wordml/symex" mc:Ignorable="w14 w15 w16se w16cid">
+<w:styles xmlns:mc="http://schemas.openxmlformats.org/markup-compatibility/2006" xmlns:r="http://schemas.openxmlformats.org/officeDocument/2006/relationships" xmlns:w="http://schemas.openxmlformats.org/wordprocessingml/2006/main" xmlns:w14="http://schemas.microsoft.com/office/word/2010/wordml" xmlns:w15="http://schemas.microsoft.com/office/word/2012/wordml" xmlns:w16cex="http://schemas.microsoft.com/office/word/2018/wordml/cex" xmlns:w16cid="http://schemas.microsoft.com/office/word/2016/wordml/cid" xmlns:w16="http://schemas.microsoft.com/office/word/2018/wordml" xmlns:w16se="http://schemas.microsoft.com/office/word/2015/wordml/symex" mc:Ignorable="w14 w15 w16se w16cid w16 w16cex">
   <w:docDefaults>
     <w:rPrDefault>
       <w:rPr>
@@ -3142,7 +2968,7 @@
       </w:pPr>
     </w:pPrDefault>
   </w:docDefaults>
-  <w:latentStyles w:defLockedState="0" w:defUIPriority="99" w:defSemiHidden="0" w:defUnhideWhenUsed="0" w:defQFormat="0" w:count="375">
+  <w:latentStyles w:defLockedState="0" w:defUIPriority="99" w:defSemiHidden="0" w:defUnhideWhenUsed="0" w:defQFormat="0" w:count="376">
     <w:lsdException w:name="Normal" w:uiPriority="0" w:qFormat="1"/>
     <w:lsdException w:name="heading 1" w:uiPriority="9" w:qFormat="1"/>
     <w:lsdException w:name="heading 2" w:semiHidden="1" w:uiPriority="9" w:unhideWhenUsed="1" w:qFormat="1"/>
@@ -3248,7 +3074,6 @@
     <w:lsdException w:name="HTML Sample" w:semiHidden="1" w:unhideWhenUsed="1"/>
     <w:lsdException w:name="HTML Typewriter" w:semiHidden="1" w:unhideWhenUsed="1"/>
     <w:lsdException w:name="HTML Variable" w:semiHidden="1" w:unhideWhenUsed="1"/>
-    <w:lsdException w:name="Normal Table" w:semiHidden="1" w:unhideWhenUsed="1"/>
     <w:lsdException w:name="annotation subject" w:semiHidden="1" w:unhideWhenUsed="1"/>
     <w:lsdException w:name="No List" w:semiHidden="1" w:unhideWhenUsed="1"/>
     <w:lsdException w:name="Outline List 1" w:semiHidden="1" w:unhideWhenUsed="1"/>
@@ -3295,10 +3120,8 @@
     <w:lsdException w:name="Table Subtle 2" w:semiHidden="1" w:unhideWhenUsed="1"/>
     <w:lsdException w:name="Table Web 1" w:semiHidden="1" w:unhideWhenUsed="1"/>
     <w:lsdException w:name="Table Web 2" w:semiHidden="1" w:unhideWhenUsed="1"/>
-    <w:lsdException w:name="Table Web 3" w:semiHidden="1" w:unhideWhenUsed="1"/>
     <w:lsdException w:name="Balloon Text" w:semiHidden="1" w:unhideWhenUsed="1"/>
     <w:lsdException w:name="Table Grid" w:uiPriority="39"/>
-    <w:lsdException w:name="Table Theme" w:semiHidden="1" w:unhideWhenUsed="1"/>
     <w:lsdException w:name="Placeholder Text" w:semiHidden="1"/>
     <w:lsdException w:name="No Spacing" w:uiPriority="1" w:qFormat="1"/>
     <w:lsdException w:name="Light Shading" w:uiPriority="60"/>
@@ -3518,6 +3341,7 @@
     <w:lsdException w:name="Smart Hyperlink" w:semiHidden="1" w:unhideWhenUsed="1"/>
     <w:lsdException w:name="Hashtag" w:semiHidden="1" w:unhideWhenUsed="1"/>
     <w:lsdException w:name="Unresolved Mention" w:semiHidden="1" w:unhideWhenUsed="1"/>
+    <w:lsdException w:name="Smart Link" w:semiHidden="1" w:unhideWhenUsed="1"/>
   </w:latentStyles>
   <w:style w:type="paragraph" w:default="1" w:styleId="Normal">
     <w:name w:val="Normal"/>

</xml_diff>